<commit_message>
Add Testing For Search Product And Update Master Test Plan
</commit_message>
<xml_diff>
--- a/Documentation/ITC309 Software Development Project 2/Tests/Functional Tests/Cycle 1/Generate Report Use Case/Generate Report Test Script 4.1.docx
+++ b/Documentation/ITC309 Software Development Project 2/Tests/Functional Tests/Cycle 1/Generate Report Use Case/Generate Report Test Script 4.1.docx
@@ -115,8 +115,6 @@
             <w:t>Table of Contents</w:t>
           </w:r>
         </w:p>
-        <w:bookmarkStart w:id="0" w:name="_GoBack"/>
-        <w:bookmarkEnd w:id="0"/>
         <w:p>
           <w:pPr>
             <w:pStyle w:val="TOC1"/>
@@ -1044,7 +1042,7 @@
       <w:pPr>
         <w:pStyle w:val="Heading1"/>
       </w:pPr>
-      <w:bookmarkStart w:id="1" w:name="_Toc524465956"/>
+      <w:bookmarkStart w:id="0" w:name="_Toc524465956"/>
       <w:r>
         <w:lastRenderedPageBreak/>
         <w:t>GRP</w:t>
@@ -1061,7 +1059,7 @@
       <w:r>
         <w:t>earch The Known Transfer And View Its Details</w:t>
       </w:r>
-      <w:bookmarkEnd w:id="1"/>
+      <w:bookmarkEnd w:id="0"/>
     </w:p>
     <w:tbl>
       <w:tblPr>
@@ -1430,6 +1428,7 @@
             <w:tcW w:w="535" w:type="dxa"/>
           </w:tcPr>
           <w:p>
+            <w:bookmarkStart w:id="1" w:name="_GoBack" w:colFirst="1" w:colLast="2"/>
             <w:r>
               <w:t>1.</w:t>
             </w:r>
@@ -1463,7 +1462,11 @@
           <w:tcPr>
             <w:tcW w:w="630" w:type="dxa"/>
           </w:tcPr>
-          <w:p/>
+          <w:p>
+            <w:r>
+              <w:t>P</w:t>
+            </w:r>
+          </w:p>
         </w:tc>
         <w:tc>
           <w:tcPr>
@@ -1511,7 +1514,11 @@
           <w:tcPr>
             <w:tcW w:w="630" w:type="dxa"/>
           </w:tcPr>
-          <w:p/>
+          <w:p>
+            <w:r>
+              <w:t>P</w:t>
+            </w:r>
+          </w:p>
         </w:tc>
         <w:tc>
           <w:tcPr>
@@ -1575,6 +1582,7 @@
           <w:p/>
         </w:tc>
       </w:tr>
+      <w:bookmarkEnd w:id="1"/>
     </w:tbl>
     <w:p/>
     <w:p/>
@@ -2896,13 +2904,7 @@
               <w:t>S</w:t>
             </w:r>
             <w:r>
-              <w:t>earch The U</w:t>
-            </w:r>
-            <w:r>
-              <w:t>n</w:t>
-            </w:r>
-            <w:r>
-              <w:t>known Transfer And View Its Details (Test Case GRP002)</w:t>
+              <w:t>earch The Unknown Transfer And View Its Details (Test Case GRP002)</w:t>
             </w:r>
           </w:p>
         </w:tc>
@@ -4431,13 +4433,7 @@
           </w:tcPr>
           <w:p>
             <w:r>
-              <w:t xml:space="preserve">Use </w:t>
-            </w:r>
-            <w:r>
-              <w:t>Time</w:t>
-            </w:r>
-            <w:r>
-              <w:t xml:space="preserve"> Filter For Searching Report (Test Case GRP003)</w:t>
+              <w:t>Use Time Filter For Searching Report (Test Case GRP003)</w:t>
             </w:r>
           </w:p>
         </w:tc>
@@ -8231,7 +8227,7 @@
 </file>
 
 <file path=customXml/itemProps1.xml><?xml version="1.0" encoding="utf-8"?>
-<ds:datastoreItem xmlns:ds="http://schemas.openxmlformats.org/officeDocument/2006/customXml" ds:itemID="{9677BA7D-3C47-4C49-903F-F282E3EA5C33}">
+<ds:datastoreItem xmlns:ds="http://schemas.openxmlformats.org/officeDocument/2006/customXml" ds:itemID="{6C125E65-EB63-6A47-8536-D77FC0BFE135}">
   <ds:schemaRefs>
     <ds:schemaRef ds:uri="http://schemas.openxmlformats.org/officeDocument/2006/bibliography"/>
   </ds:schemaRefs>

</xml_diff>